<commit_message>
from wangyingchen at 20191224
</commit_message>
<xml_diff>
--- a/Redis/Redis学习笔记/04.缓存与数据库一致性问题.docx
+++ b/Redis/Redis学习笔记/04.缓存与数据库一致性问题.docx
@@ -146,7 +146,6 @@
                             <w:p>
                               <w:pPr>
                                 <w:rPr>
-                                  <w:rFonts w:hint="eastAsia"/>
                                   <w:sz w:val="18"/>
                                   <w:szCs w:val="18"/>
                                 </w:rPr>
@@ -651,7 +650,6 @@
                             <w:p>
                               <w:pPr>
                                 <w:rPr>
-                                  <w:rFonts w:hint="eastAsia"/>
                                   <w:sz w:val="18"/>
                                   <w:szCs w:val="18"/>
                                 </w:rPr>
@@ -714,7 +712,6 @@
                             <w:p>
                               <w:pPr>
                                 <w:rPr>
-                                  <w:rFonts w:hint="eastAsia"/>
                                   <w:sz w:val="18"/>
                                   <w:szCs w:val="18"/>
                                 </w:rPr>
@@ -1392,11 +1389,975 @@
       </w:r>
     </w:p>
     <w:p>
+      <w:r>
+        <w:rPr>
+          <w:noProof/>
+        </w:rPr>
+        <mc:AlternateContent>
+          <mc:Choice Requires="wpc">
+            <w:drawing>
+              <wp:inline distT="0" distB="0" distL="0" distR="0">
+                <wp:extent cx="5274310" cy="975361"/>
+                <wp:effectExtent l="0" t="0" r="2540" b="0"/>
+                <wp:docPr id="3" name="画布 3"/>
+                <wp:cNvGraphicFramePr>
+                  <a:graphicFrameLocks xmlns:a="http://schemas.openxmlformats.org/drawingml/2006/main" noChangeAspect="1"/>
+                </wp:cNvGraphicFramePr>
+                <a:graphic xmlns:a="http://schemas.openxmlformats.org/drawingml/2006/main">
+                  <a:graphicData uri="http://schemas.microsoft.com/office/word/2010/wordprocessingCanvas">
+                    <wpc:wpc>
+                      <wpc:bg/>
+                      <wpc:whole/>
+                      <wps:wsp>
+                        <wps:cNvPr id="4" name="文本框 4"/>
+                        <wps:cNvSpPr txBox="1"/>
+                        <wps:spPr>
+                          <a:xfrm>
+                            <a:off x="30480" y="30480"/>
+                            <a:ext cx="5234940" cy="899160"/>
+                          </a:xfrm>
+                          <a:prstGeom prst="rect">
+                            <a:avLst/>
+                          </a:prstGeom>
+                          <a:solidFill>
+                            <a:schemeClr val="lt1"/>
+                          </a:solidFill>
+                          <a:ln w="6350">
+                            <a:solidFill>
+                              <a:prstClr val="black"/>
+                            </a:solidFill>
+                          </a:ln>
+                          <a:effectLst/>
+                        </wps:spPr>
+                        <wps:style>
+                          <a:lnRef idx="0">
+                            <a:schemeClr val="accent1"/>
+                          </a:lnRef>
+                          <a:fillRef idx="0">
+                            <a:schemeClr val="accent1"/>
+                          </a:fillRef>
+                          <a:effectRef idx="0">
+                            <a:schemeClr val="accent1"/>
+                          </a:effectRef>
+                          <a:fontRef idx="minor">
+                            <a:schemeClr val="dk1"/>
+                          </a:fontRef>
+                        </wps:style>
+                        <wps:txbx>
+                          <w:txbxContent>
+                            <w:p>
+                              <w:pPr>
+                                <w:widowControl/>
+                                <w:jc w:val="left"/>
+                                <w:rPr>
+                                  <w:rFonts w:ascii="Consolas" w:eastAsia="宋体" w:hAnsi="Consolas" w:cs="Consolas"/>
+                                  <w:color w:val="4F4F4F"/>
+                                  <w:kern w:val="0"/>
+                                  <w:sz w:val="18"/>
+                                  <w:szCs w:val="18"/>
+                                  <w:shd w:val="clear" w:color="auto" w:fill="F6F8FA"/>
+                                </w:rPr>
+                              </w:pPr>
+                              <w:proofErr w:type="gramStart"/>
+                              <w:r>
+                                <w:rPr>
+                                  <w:rFonts w:ascii="微软雅黑" w:eastAsia="微软雅黑" w:hAnsi="微软雅黑" w:cs="宋体" w:hint="eastAsia"/>
+                                  <w:kern w:val="0"/>
+                                  <w:sz w:val="18"/>
+                                  <w:szCs w:val="18"/>
+                                </w:rPr>
+                                <w:t>public</w:t>
+                              </w:r>
+                              <w:proofErr w:type="gramEnd"/>
+                              <w:r>
+                                <w:rPr>
+                                  <w:rFonts w:ascii="Consolas" w:eastAsia="宋体" w:hAnsi="Consolas" w:cs="Consolas"/>
+                                  <w:color w:val="4F4F4F"/>
+                                  <w:kern w:val="0"/>
+                                  <w:sz w:val="18"/>
+                                  <w:szCs w:val="18"/>
+                                  <w:shd w:val="clear" w:color="auto" w:fill="F6F8FA"/>
+                                </w:rPr>
+                                <w:t xml:space="preserve"> </w:t>
+                              </w:r>
+                              <w:r>
+                                <w:rPr>
+                                  <w:rFonts w:ascii="微软雅黑" w:eastAsia="微软雅黑" w:hAnsi="微软雅黑" w:cs="宋体" w:hint="eastAsia"/>
+                                  <w:kern w:val="0"/>
+                                  <w:sz w:val="18"/>
+                                  <w:szCs w:val="18"/>
+                                </w:rPr>
+                                <w:t>void</w:t>
+                              </w:r>
+                              <w:r>
+                                <w:rPr>
+                                  <w:rFonts w:ascii="Consolas" w:eastAsia="宋体" w:hAnsi="Consolas" w:cs="Consolas"/>
+                                  <w:color w:val="4F4F4F"/>
+                                  <w:kern w:val="0"/>
+                                  <w:sz w:val="18"/>
+                                  <w:szCs w:val="18"/>
+                                  <w:shd w:val="clear" w:color="auto" w:fill="F6F8FA"/>
+                                </w:rPr>
+                                <w:t xml:space="preserve"> </w:t>
+                              </w:r>
+                              <w:proofErr w:type="spellStart"/>
+                              <w:r>
+                                <w:rPr>
+                                  <w:rFonts w:ascii="微软雅黑" w:eastAsia="微软雅黑" w:hAnsi="微软雅黑" w:cs="宋体" w:hint="eastAsia"/>
+                                  <w:kern w:val="0"/>
+                                  <w:sz w:val="18"/>
+                                  <w:szCs w:val="18"/>
+                                </w:rPr>
+                                <w:t>setStu</w:t>
+                              </w:r>
+                              <w:proofErr w:type="spellEnd"/>
+                              <w:r>
+                                <w:rPr>
+                                  <w:rFonts w:ascii="Consolas" w:eastAsia="宋体" w:hAnsi="Consolas" w:cs="Consolas"/>
+                                  <w:color w:val="4F4F4F"/>
+                                  <w:kern w:val="0"/>
+                                  <w:sz w:val="18"/>
+                                  <w:szCs w:val="18"/>
+                                  <w:shd w:val="clear" w:color="auto" w:fill="F6F8FA"/>
+                                </w:rPr>
+                                <w:t>(){</w:t>
+                              </w:r>
+                            </w:p>
+                            <w:p>
+                              <w:pPr>
+                                <w:widowControl/>
+                                <w:jc w:val="left"/>
+                                <w:rPr>
+                                  <w:rFonts w:ascii="Consolas" w:eastAsia="宋体" w:hAnsi="Consolas" w:cs="Consolas"/>
+                                  <w:color w:val="4F4F4F"/>
+                                  <w:kern w:val="0"/>
+                                  <w:sz w:val="18"/>
+                                  <w:szCs w:val="18"/>
+                                  <w:shd w:val="clear" w:color="auto" w:fill="F6F8FA"/>
+                                </w:rPr>
+                              </w:pPr>
+                              <w:r>
+                                <w:rPr>
+                                  <w:rFonts w:ascii="Consolas" w:eastAsia="宋体" w:hAnsi="Consolas" w:cs="Consolas"/>
+                                  <w:color w:val="4F4F4F"/>
+                                  <w:kern w:val="0"/>
+                                  <w:sz w:val="18"/>
+                                  <w:szCs w:val="18"/>
+                                  <w:shd w:val="clear" w:color="auto" w:fill="F6F8FA"/>
+                                </w:rPr>
+                                <w:t xml:space="preserve">    </w:t>
+                              </w:r>
+                              <w:proofErr w:type="spellStart"/>
+                              <w:proofErr w:type="gramStart"/>
+                              <w:r>
+                                <w:rPr>
+                                  <w:rFonts w:ascii="Consolas" w:eastAsia="宋体" w:hAnsi="Consolas" w:cs="Consolas"/>
+                                  <w:color w:val="4F4F4F"/>
+                                  <w:kern w:val="0"/>
+                                  <w:sz w:val="18"/>
+                                  <w:szCs w:val="18"/>
+                                  <w:shd w:val="clear" w:color="auto" w:fill="F6F8FA"/>
+                                </w:rPr>
+                                <w:t>redis.del</w:t>
+                              </w:r>
+                              <w:proofErr w:type="spellEnd"/>
+                              <w:r>
+                                <w:rPr>
+                                  <w:rFonts w:ascii="Consolas" w:eastAsia="宋体" w:hAnsi="Consolas" w:cs="Consolas"/>
+                                  <w:color w:val="4F4F4F"/>
+                                  <w:kern w:val="0"/>
+                                  <w:sz w:val="18"/>
+                                  <w:szCs w:val="18"/>
+                                  <w:shd w:val="clear" w:color="auto" w:fill="F6F8FA"/>
+                                </w:rPr>
+                                <w:t>(</w:t>
+                              </w:r>
+                              <w:proofErr w:type="gramEnd"/>
+                              <w:r>
+                                <w:rPr>
+                                  <w:rFonts w:ascii="Consolas" w:eastAsia="宋体" w:hAnsi="Consolas" w:cs="Consolas"/>
+                                  <w:color w:val="4F4F4F"/>
+                                  <w:kern w:val="0"/>
+                                  <w:sz w:val="18"/>
+                                  <w:szCs w:val="18"/>
+                                  <w:shd w:val="clear" w:color="auto" w:fill="F6F8FA"/>
+                                </w:rPr>
+                                <w:t>key);</w:t>
+                              </w:r>
+                            </w:p>
+                            <w:p>
+                              <w:pPr>
+                                <w:widowControl/>
+                                <w:jc w:val="left"/>
+                                <w:rPr>
+                                  <w:rFonts w:ascii="Consolas" w:eastAsia="宋体" w:hAnsi="Consolas" w:cs="Consolas"/>
+                                  <w:color w:val="4F4F4F"/>
+                                  <w:kern w:val="0"/>
+                                  <w:sz w:val="18"/>
+                                  <w:szCs w:val="18"/>
+                                  <w:shd w:val="clear" w:color="auto" w:fill="F6F8FA"/>
+                                </w:rPr>
+                              </w:pPr>
+                              <w:r>
+                                <w:rPr>
+                                  <w:rFonts w:ascii="Consolas" w:eastAsia="宋体" w:hAnsi="Consolas" w:cs="Consolas"/>
+                                  <w:color w:val="4F4F4F"/>
+                                  <w:kern w:val="0"/>
+                                  <w:sz w:val="18"/>
+                                  <w:szCs w:val="18"/>
+                                  <w:shd w:val="clear" w:color="auto" w:fill="F6F8FA"/>
+                                </w:rPr>
+                                <w:t xml:space="preserve">    </w:t>
+                              </w:r>
+                              <w:proofErr w:type="spellStart"/>
+                              <w:proofErr w:type="gramStart"/>
+                              <w:r>
+                                <w:rPr>
+                                  <w:rFonts w:ascii="Consolas" w:eastAsia="宋体" w:hAnsi="Consolas" w:cs="Consolas"/>
+                                  <w:color w:val="4F4F4F"/>
+                                  <w:kern w:val="0"/>
+                                  <w:sz w:val="18"/>
+                                  <w:szCs w:val="18"/>
+                                  <w:shd w:val="clear" w:color="auto" w:fill="F6F8FA"/>
+                                </w:rPr>
+                                <w:t>db.write</w:t>
+                              </w:r>
+                              <w:proofErr w:type="spellEnd"/>
+                              <w:r>
+                                <w:rPr>
+                                  <w:rFonts w:ascii="Consolas" w:eastAsia="宋体" w:hAnsi="Consolas" w:cs="Consolas"/>
+                                  <w:color w:val="4F4F4F"/>
+                                  <w:kern w:val="0"/>
+                                  <w:sz w:val="18"/>
+                                  <w:szCs w:val="18"/>
+                                  <w:shd w:val="clear" w:color="auto" w:fill="F6F8FA"/>
+                                </w:rPr>
+                                <w:t>(</w:t>
+                              </w:r>
+                              <w:proofErr w:type="spellStart"/>
+                              <w:proofErr w:type="gramEnd"/>
+                              <w:r>
+                                <w:rPr>
+                                  <w:rFonts w:ascii="Consolas" w:eastAsia="宋体" w:hAnsi="Consolas" w:cs="Consolas"/>
+                                  <w:color w:val="4F4F4F"/>
+                                  <w:kern w:val="0"/>
+                                  <w:sz w:val="18"/>
+                                  <w:szCs w:val="18"/>
+                                  <w:shd w:val="clear" w:color="auto" w:fill="F6F8FA"/>
+                                </w:rPr>
+                                <w:t>obj</w:t>
+                              </w:r>
+                              <w:proofErr w:type="spellEnd"/>
+                              <w:r>
+                                <w:rPr>
+                                  <w:rFonts w:ascii="Consolas" w:eastAsia="宋体" w:hAnsi="Consolas" w:cs="Consolas"/>
+                                  <w:color w:val="4F4F4F"/>
+                                  <w:kern w:val="0"/>
+                                  <w:sz w:val="18"/>
+                                  <w:szCs w:val="18"/>
+                                  <w:shd w:val="clear" w:color="auto" w:fill="F6F8FA"/>
+                                </w:rPr>
+                                <w:t>);</w:t>
+                              </w:r>
+                            </w:p>
+                            <w:p>
+                              <w:pPr>
+                                <w:rPr>
+                                  <w:sz w:val="18"/>
+                                  <w:szCs w:val="18"/>
+                                </w:rPr>
+                              </w:pPr>
+                              <w:r>
+                                <w:rPr>
+                                  <w:rFonts w:ascii="Consolas" w:eastAsia="宋体" w:hAnsi="Consolas" w:cs="Consolas"/>
+                                  <w:color w:val="4F4F4F"/>
+                                  <w:kern w:val="0"/>
+                                  <w:sz w:val="18"/>
+                                  <w:szCs w:val="18"/>
+                                  <w:shd w:val="clear" w:color="auto" w:fill="F6F8FA"/>
+                                </w:rPr>
+                                <w:t>}</w:t>
+                              </w:r>
+                            </w:p>
+                          </w:txbxContent>
+                        </wps:txbx>
+                        <wps:bodyPr rot="0" spcFirstLastPara="0" vertOverflow="overflow" horzOverflow="overflow" vert="horz" wrap="square" lIns="91440" tIns="45720" rIns="91440" bIns="45720" numCol="1" spcCol="0" rtlCol="0" fromWordArt="0" anchor="t" anchorCtr="0" forceAA="0" compatLnSpc="1">
+                          <a:prstTxWarp prst="textNoShape">
+                            <a:avLst/>
+                          </a:prstTxWarp>
+                          <a:noAutofit/>
+                        </wps:bodyPr>
+                      </wps:wsp>
+                    </wpc:wpc>
+                  </a:graphicData>
+                </a:graphic>
+              </wp:inline>
+            </w:drawing>
+          </mc:Choice>
+          <mc:Fallback>
+            <w:pict>
+              <v:group id="画布 3" o:spid="_x0000_s1029" editas="canvas" style="width:415.3pt;height:76.8pt;mso-position-horizontal-relative:char;mso-position-vertical-relative:line" coordsize="52743,9753" o:gfxdata="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">
+                <v:shapetype id="_x0000_t75" coordsize="21600,21600" o:spt="75" o:preferrelative="t" path="m@4@5l@4@11@9@11@9@5xe" filled="f" stroked="f">
+                  <v:stroke joinstyle="miter"/>
+                  <v:formulas>
+                    <v:f eqn="if lineDrawn pixelLineWidth 0"/>
+                    <v:f eqn="sum @0 1 0"/>
+                    <v:f eqn="sum 0 0 @1"/>
+                    <v:f eqn="prod @2 1 2"/>
+                    <v:f eqn="prod @3 21600 pixelWidth"/>
+                    <v:f eqn="prod @3 21600 pixelHeight"/>
+                    <v:f eqn="sum @0 0 1"/>
+                    <v:f eqn="prod @6 1 2"/>
+                    <v:f eqn="prod @7 21600 pixelWidth"/>
+                    <v:f eqn="sum @8 21600 0"/>
+                    <v:f eqn="prod @7 21600 pixelHeight"/>
+                    <v:f eqn="sum @10 21600 0"/>
+                  </v:formulas>
+                  <v:path o:extrusionok="f" gradientshapeok="t" o:connecttype="rect"/>
+                  <o:lock v:ext="edit" aspectratio="t"/>
+                </v:shapetype>
+                <v:shape id="_x0000_s1030" type="#_x0000_t75" style="position:absolute;width:52743;height:9753;visibility:visible;mso-wrap-style:square">
+                  <v:fill o:detectmouseclick="t"/>
+                  <v:path o:connecttype="none"/>
+                </v:shape>
+                <v:shapetype id="_x0000_t202" coordsize="21600,21600" o:spt="202" path="m,l,21600r21600,l21600,xe">
+                  <v:stroke joinstyle="miter"/>
+                  <v:path gradientshapeok="t" o:connecttype="rect"/>
+                </v:shapetype>
+                <v:shape id="文本框 4" o:spid="_x0000_s1031" type="#_x0000_t202" style="position:absolute;left:304;top:304;width:52350;height:8992;visibility:visible;mso-wrap-style:square;v-text-anchor:top" o:gfxdata="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" fillcolor="white [3201]" strokeweight=".5pt">
+                  <v:textbox>
+                    <w:txbxContent>
+                      <w:p>
+                        <w:pPr>
+                          <w:widowControl/>
+                          <w:jc w:val="left"/>
+                          <w:rPr>
+                            <w:rFonts w:ascii="Consolas" w:eastAsia="宋体" w:hAnsi="Consolas" w:cs="Consolas"/>
+                            <w:color w:val="4F4F4F"/>
+                            <w:kern w:val="0"/>
+                            <w:sz w:val="18"/>
+                            <w:szCs w:val="18"/>
+                            <w:shd w:val="clear" w:color="auto" w:fill="F6F8FA"/>
+                          </w:rPr>
+                        </w:pPr>
+                        <w:proofErr w:type="gramStart"/>
+                        <w:r>
+                          <w:rPr>
+                            <w:rFonts w:ascii="微软雅黑" w:eastAsia="微软雅黑" w:hAnsi="微软雅黑" w:cs="宋体" w:hint="eastAsia"/>
+                            <w:kern w:val="0"/>
+                            <w:sz w:val="18"/>
+                            <w:szCs w:val="18"/>
+                          </w:rPr>
+                          <w:t>public</w:t>
+                        </w:r>
+                        <w:proofErr w:type="gramEnd"/>
+                        <w:r>
+                          <w:rPr>
+                            <w:rFonts w:ascii="Consolas" w:eastAsia="宋体" w:hAnsi="Consolas" w:cs="Consolas"/>
+                            <w:color w:val="4F4F4F"/>
+                            <w:kern w:val="0"/>
+                            <w:sz w:val="18"/>
+                            <w:szCs w:val="18"/>
+                            <w:shd w:val="clear" w:color="auto" w:fill="F6F8FA"/>
+                          </w:rPr>
+                          <w:t xml:space="preserve"> </w:t>
+                        </w:r>
+                        <w:r>
+                          <w:rPr>
+                            <w:rFonts w:ascii="微软雅黑" w:eastAsia="微软雅黑" w:hAnsi="微软雅黑" w:cs="宋体" w:hint="eastAsia"/>
+                            <w:kern w:val="0"/>
+                            <w:sz w:val="18"/>
+                            <w:szCs w:val="18"/>
+                          </w:rPr>
+                          <w:t>void</w:t>
+                        </w:r>
+                        <w:r>
+                          <w:rPr>
+                            <w:rFonts w:ascii="Consolas" w:eastAsia="宋体" w:hAnsi="Consolas" w:cs="Consolas"/>
+                            <w:color w:val="4F4F4F"/>
+                            <w:kern w:val="0"/>
+                            <w:sz w:val="18"/>
+                            <w:szCs w:val="18"/>
+                            <w:shd w:val="clear" w:color="auto" w:fill="F6F8FA"/>
+                          </w:rPr>
+                          <w:t xml:space="preserve"> </w:t>
+                        </w:r>
+                        <w:proofErr w:type="spellStart"/>
+                        <w:r>
+                          <w:rPr>
+                            <w:rFonts w:ascii="微软雅黑" w:eastAsia="微软雅黑" w:hAnsi="微软雅黑" w:cs="宋体" w:hint="eastAsia"/>
+                            <w:kern w:val="0"/>
+                            <w:sz w:val="18"/>
+                            <w:szCs w:val="18"/>
+                          </w:rPr>
+                          <w:t>setStu</w:t>
+                        </w:r>
+                        <w:proofErr w:type="spellEnd"/>
+                        <w:r>
+                          <w:rPr>
+                            <w:rFonts w:ascii="Consolas" w:eastAsia="宋体" w:hAnsi="Consolas" w:cs="Consolas"/>
+                            <w:color w:val="4F4F4F"/>
+                            <w:kern w:val="0"/>
+                            <w:sz w:val="18"/>
+                            <w:szCs w:val="18"/>
+                            <w:shd w:val="clear" w:color="auto" w:fill="F6F8FA"/>
+                          </w:rPr>
+                          <w:t>(){</w:t>
+                        </w:r>
+                      </w:p>
+                      <w:p>
+                        <w:pPr>
+                          <w:widowControl/>
+                          <w:jc w:val="left"/>
+                          <w:rPr>
+                            <w:rFonts w:ascii="Consolas" w:eastAsia="宋体" w:hAnsi="Consolas" w:cs="Consolas"/>
+                            <w:color w:val="4F4F4F"/>
+                            <w:kern w:val="0"/>
+                            <w:sz w:val="18"/>
+                            <w:szCs w:val="18"/>
+                            <w:shd w:val="clear" w:color="auto" w:fill="F6F8FA"/>
+                          </w:rPr>
+                        </w:pPr>
+                        <w:r>
+                          <w:rPr>
+                            <w:rFonts w:ascii="Consolas" w:eastAsia="宋体" w:hAnsi="Consolas" w:cs="Consolas"/>
+                            <w:color w:val="4F4F4F"/>
+                            <w:kern w:val="0"/>
+                            <w:sz w:val="18"/>
+                            <w:szCs w:val="18"/>
+                            <w:shd w:val="clear" w:color="auto" w:fill="F6F8FA"/>
+                          </w:rPr>
+                          <w:t xml:space="preserve">    </w:t>
+                        </w:r>
+                        <w:proofErr w:type="spellStart"/>
+                        <w:proofErr w:type="gramStart"/>
+                        <w:r>
+                          <w:rPr>
+                            <w:rFonts w:ascii="Consolas" w:eastAsia="宋体" w:hAnsi="Consolas" w:cs="Consolas"/>
+                            <w:color w:val="4F4F4F"/>
+                            <w:kern w:val="0"/>
+                            <w:sz w:val="18"/>
+                            <w:szCs w:val="18"/>
+                            <w:shd w:val="clear" w:color="auto" w:fill="F6F8FA"/>
+                          </w:rPr>
+                          <w:t>redis.del</w:t>
+                        </w:r>
+                        <w:proofErr w:type="spellEnd"/>
+                        <w:r>
+                          <w:rPr>
+                            <w:rFonts w:ascii="Consolas" w:eastAsia="宋体" w:hAnsi="Consolas" w:cs="Consolas"/>
+                            <w:color w:val="4F4F4F"/>
+                            <w:kern w:val="0"/>
+                            <w:sz w:val="18"/>
+                            <w:szCs w:val="18"/>
+                            <w:shd w:val="clear" w:color="auto" w:fill="F6F8FA"/>
+                          </w:rPr>
+                          <w:t>(</w:t>
+                        </w:r>
+                        <w:proofErr w:type="gramEnd"/>
+                        <w:r>
+                          <w:rPr>
+                            <w:rFonts w:ascii="Consolas" w:eastAsia="宋体" w:hAnsi="Consolas" w:cs="Consolas"/>
+                            <w:color w:val="4F4F4F"/>
+                            <w:kern w:val="0"/>
+                            <w:sz w:val="18"/>
+                            <w:szCs w:val="18"/>
+                            <w:shd w:val="clear" w:color="auto" w:fill="F6F8FA"/>
+                          </w:rPr>
+                          <w:t>key);</w:t>
+                        </w:r>
+                      </w:p>
+                      <w:p>
+                        <w:pPr>
+                          <w:widowControl/>
+                          <w:jc w:val="left"/>
+                          <w:rPr>
+                            <w:rFonts w:ascii="Consolas" w:eastAsia="宋体" w:hAnsi="Consolas" w:cs="Consolas"/>
+                            <w:color w:val="4F4F4F"/>
+                            <w:kern w:val="0"/>
+                            <w:sz w:val="18"/>
+                            <w:szCs w:val="18"/>
+                            <w:shd w:val="clear" w:color="auto" w:fill="F6F8FA"/>
+                          </w:rPr>
+                        </w:pPr>
+                        <w:r>
+                          <w:rPr>
+                            <w:rFonts w:ascii="Consolas" w:eastAsia="宋体" w:hAnsi="Consolas" w:cs="Consolas"/>
+                            <w:color w:val="4F4F4F"/>
+                            <w:kern w:val="0"/>
+                            <w:sz w:val="18"/>
+                            <w:szCs w:val="18"/>
+                            <w:shd w:val="clear" w:color="auto" w:fill="F6F8FA"/>
+                          </w:rPr>
+                          <w:t xml:space="preserve">    </w:t>
+                        </w:r>
+                        <w:proofErr w:type="spellStart"/>
+                        <w:proofErr w:type="gramStart"/>
+                        <w:r>
+                          <w:rPr>
+                            <w:rFonts w:ascii="Consolas" w:eastAsia="宋体" w:hAnsi="Consolas" w:cs="Consolas"/>
+                            <w:color w:val="4F4F4F"/>
+                            <w:kern w:val="0"/>
+                            <w:sz w:val="18"/>
+                            <w:szCs w:val="18"/>
+                            <w:shd w:val="clear" w:color="auto" w:fill="F6F8FA"/>
+                          </w:rPr>
+                          <w:t>db.write</w:t>
+                        </w:r>
+                        <w:proofErr w:type="spellEnd"/>
+                        <w:r>
+                          <w:rPr>
+                            <w:rFonts w:ascii="Consolas" w:eastAsia="宋体" w:hAnsi="Consolas" w:cs="Consolas"/>
+                            <w:color w:val="4F4F4F"/>
+                            <w:kern w:val="0"/>
+                            <w:sz w:val="18"/>
+                            <w:szCs w:val="18"/>
+                            <w:shd w:val="clear" w:color="auto" w:fill="F6F8FA"/>
+                          </w:rPr>
+                          <w:t>(</w:t>
+                        </w:r>
+                        <w:proofErr w:type="spellStart"/>
+                        <w:proofErr w:type="gramEnd"/>
+                        <w:r>
+                          <w:rPr>
+                            <w:rFonts w:ascii="Consolas" w:eastAsia="宋体" w:hAnsi="Consolas" w:cs="Consolas"/>
+                            <w:color w:val="4F4F4F"/>
+                            <w:kern w:val="0"/>
+                            <w:sz w:val="18"/>
+                            <w:szCs w:val="18"/>
+                            <w:shd w:val="clear" w:color="auto" w:fill="F6F8FA"/>
+                          </w:rPr>
+                          <w:t>obj</w:t>
+                        </w:r>
+                        <w:proofErr w:type="spellEnd"/>
+                        <w:r>
+                          <w:rPr>
+                            <w:rFonts w:ascii="Consolas" w:eastAsia="宋体" w:hAnsi="Consolas" w:cs="Consolas"/>
+                            <w:color w:val="4F4F4F"/>
+                            <w:kern w:val="0"/>
+                            <w:sz w:val="18"/>
+                            <w:szCs w:val="18"/>
+                            <w:shd w:val="clear" w:color="auto" w:fill="F6F8FA"/>
+                          </w:rPr>
+                          <w:t>);</w:t>
+                        </w:r>
+                      </w:p>
+                      <w:p>
+                        <w:pPr>
+                          <w:rPr>
+                            <w:sz w:val="18"/>
+                            <w:szCs w:val="18"/>
+                          </w:rPr>
+                        </w:pPr>
+                        <w:r>
+                          <w:rPr>
+                            <w:rFonts w:ascii="Consolas" w:eastAsia="宋体" w:hAnsi="Consolas" w:cs="Consolas"/>
+                            <w:color w:val="4F4F4F"/>
+                            <w:kern w:val="0"/>
+                            <w:sz w:val="18"/>
+                            <w:szCs w:val="18"/>
+                            <w:shd w:val="clear" w:color="auto" w:fill="F6F8FA"/>
+                          </w:rPr>
+                          <w:t>}</w:t>
+                        </w:r>
+                      </w:p>
+                    </w:txbxContent>
+                  </v:textbox>
+                </v:shape>
+                <w10:anchorlock/>
+              </v:group>
+            </w:pict>
+          </mc:Fallback>
+        </mc:AlternateContent>
+      </w:r>
+    </w:p>
+    <w:p>
+      <w:r>
+        <w:rPr>
+          <w:rFonts w:hint="eastAsia"/>
+        </w:rPr>
+        <w:t>不管</w:t>
+      </w:r>
+      <w:r>
+        <w:t>是先写库、再删除缓存，还是先</w:t>
+      </w:r>
+      <w:proofErr w:type="gramStart"/>
+      <w:r>
+        <w:t>删</w:t>
+      </w:r>
+      <w:proofErr w:type="gramEnd"/>
+      <w:r>
+        <w:t>缓存、再写库，都有可能出现数据不一致的情况。因为</w:t>
+      </w:r>
+      <w:r>
+        <w:rPr>
+          <w:rFonts w:hint="eastAsia"/>
+        </w:rPr>
+        <w:t>写</w:t>
+      </w:r>
+      <w:r>
+        <w:t>和读是并发的，没法保证顺序，如果</w:t>
+      </w:r>
+      <w:proofErr w:type="gramStart"/>
+      <w:r>
+        <w:t>删</w:t>
+      </w:r>
+      <w:proofErr w:type="gramEnd"/>
+      <w:r>
+        <w:t>了缓存，还没有来得及写库，另一个线程就来读取，发现缓存为空，则去数据库中读取数据写入缓存，此时缓存中为脏数据。如果</w:t>
+      </w:r>
+      <w:r>
+        <w:rPr>
+          <w:rFonts w:hint="eastAsia"/>
+        </w:rPr>
+        <w:t>先</w:t>
+      </w:r>
+      <w:r>
+        <w:t>写了库，再删除缓存前，</w:t>
+      </w:r>
+      <w:proofErr w:type="gramStart"/>
+      <w:r>
+        <w:t>写库的</w:t>
+      </w:r>
+      <w:proofErr w:type="gramEnd"/>
+      <w:r>
+        <w:t>线程</w:t>
+      </w:r>
+      <w:proofErr w:type="gramStart"/>
+      <w:r>
+        <w:t>宕</w:t>
+      </w:r>
+      <w:proofErr w:type="gramEnd"/>
+      <w:r>
+        <w:t>机了，没有删除掉缓存，则也会出现数据不一致情况。</w:t>
+      </w:r>
+    </w:p>
+    <w:p>
+      <w:r>
+        <w:rPr>
+          <w:rFonts w:hint="eastAsia"/>
+        </w:rPr>
+        <w:t>如果</w:t>
+      </w:r>
+      <w:r>
+        <w:t>是</w:t>
+      </w:r>
+      <w:proofErr w:type="spellStart"/>
+      <w:r>
+        <w:t>redis</w:t>
+      </w:r>
+      <w:proofErr w:type="spellEnd"/>
+      <w:r>
+        <w:t>集群，或者主从模式，</w:t>
+      </w:r>
+      <w:proofErr w:type="gramStart"/>
+      <w:r>
+        <w:t>写主读从</w:t>
+      </w:r>
+      <w:proofErr w:type="gramEnd"/>
+      <w:r>
+        <w:t>，由于</w:t>
+      </w:r>
+      <w:proofErr w:type="spellStart"/>
+      <w:r>
+        <w:rPr>
+          <w:rFonts w:hint="eastAsia"/>
+        </w:rPr>
+        <w:t>redis</w:t>
+      </w:r>
+      <w:proofErr w:type="spellEnd"/>
+      <w:r>
+        <w:rPr>
+          <w:rFonts w:hint="eastAsia"/>
+        </w:rPr>
+        <w:t>复制</w:t>
+      </w:r>
+      <w:r>
+        <w:t>存在一定的时间延迟，也有可能导致数据不一致。</w:t>
+      </w:r>
+    </w:p>
+    <w:p>
+      <w:r>
+        <w:rPr>
+          <w:rFonts w:hint="eastAsia"/>
+        </w:rPr>
+        <w:t>优化</w:t>
+      </w:r>
+      <w:r>
+        <w:t>思路</w:t>
+      </w:r>
+    </w:p>
+    <w:p>
+      <w:r>
+        <w:rPr>
+          <w:rFonts w:hint="eastAsia"/>
+        </w:rPr>
+        <w:t>双</w:t>
+      </w:r>
+      <w:proofErr w:type="gramStart"/>
+      <w:r>
+        <w:rPr>
+          <w:rFonts w:hint="eastAsia"/>
+        </w:rPr>
+        <w:t>删</w:t>
+      </w:r>
+      <w:proofErr w:type="gramEnd"/>
+      <w:r>
+        <w:rPr>
+          <w:rFonts w:hint="eastAsia"/>
+        </w:rPr>
+        <w:t xml:space="preserve"> </w:t>
+      </w:r>
+      <w:r>
+        <w:t xml:space="preserve">+ </w:t>
+      </w:r>
+      <w:r>
+        <w:t>超时</w:t>
+      </w:r>
+    </w:p>
+    <w:p>
+      <w:proofErr w:type="gramStart"/>
+      <w:r>
+        <w:rPr>
+          <w:rFonts w:hint="eastAsia"/>
+        </w:rPr>
+        <w:t>在</w:t>
+      </w:r>
+      <w:r>
+        <w:t>写库前后</w:t>
+      </w:r>
+      <w:proofErr w:type="gramEnd"/>
+      <w:r>
+        <w:t>都进行</w:t>
+      </w:r>
+      <w:proofErr w:type="spellStart"/>
+      <w:r>
+        <w:rPr>
+          <w:rFonts w:hint="eastAsia"/>
+        </w:rPr>
+        <w:t>redis.del</w:t>
+      </w:r>
+      <w:proofErr w:type="spellEnd"/>
+      <w:r>
+        <w:rPr>
+          <w:rFonts w:hint="eastAsia"/>
+        </w:rPr>
+        <w:t>(</w:t>
+      </w:r>
+      <w:r>
+        <w:t>key</w:t>
+      </w:r>
+      <w:r>
+        <w:rPr>
+          <w:rFonts w:hint="eastAsia"/>
+        </w:rPr>
+        <w:t>)</w:t>
+      </w:r>
+      <w:r>
+        <w:rPr>
+          <w:rFonts w:hint="eastAsia"/>
+        </w:rPr>
+        <w:t>操作</w:t>
+      </w:r>
+      <w:r>
+        <w:t>，并且设定合理的超时时间。这样</w:t>
+      </w:r>
+      <w:r>
+        <w:rPr>
+          <w:rFonts w:hint="eastAsia"/>
+        </w:rPr>
+        <w:t>最差</w:t>
+      </w:r>
+      <w:r>
+        <w:t>的情况是在超时时间</w:t>
+      </w:r>
+      <w:r>
+        <w:rPr>
+          <w:rFonts w:hint="eastAsia"/>
+        </w:rPr>
+        <w:t>内存</w:t>
+      </w:r>
+      <w:r>
+        <w:t>在不一致，当然这种情况及其少见，可能的原因就是服务</w:t>
+      </w:r>
+      <w:proofErr w:type="gramStart"/>
+      <w:r>
+        <w:t>宕</w:t>
+      </w:r>
+      <w:proofErr w:type="gramEnd"/>
+      <w:r>
+        <w:t>机。此种</w:t>
+      </w:r>
+      <w:r>
+        <w:rPr>
+          <w:rFonts w:hint="eastAsia"/>
+        </w:rPr>
+        <w:t>情况</w:t>
+      </w:r>
+      <w:r>
+        <w:t>可以满足绝大多数需求。当然这种策略要考虑</w:t>
+      </w:r>
+      <w:proofErr w:type="spellStart"/>
+      <w:r>
+        <w:rPr>
+          <w:rFonts w:hint="eastAsia"/>
+        </w:rPr>
+        <w:t>redis</w:t>
+      </w:r>
+      <w:proofErr w:type="spellEnd"/>
+      <w:r>
+        <w:rPr>
+          <w:rFonts w:hint="eastAsia"/>
+        </w:rPr>
+        <w:t>和</w:t>
+      </w:r>
+      <w:r>
+        <w:t>数据库主从同步的耗时，所以在第二次删除前最好休眠一定时间，比如</w:t>
+      </w:r>
+      <w:r>
+        <w:rPr>
+          <w:rFonts w:hint="eastAsia"/>
+        </w:rPr>
+        <w:t>500</w:t>
+      </w:r>
+      <w:r>
+        <w:rPr>
+          <w:rFonts w:hint="eastAsia"/>
+        </w:rPr>
+        <w:t>毫秒</w:t>
+      </w:r>
+      <w:r>
+        <w:t>，这样毫无疑问又增加了写</w:t>
+      </w:r>
+      <w:r>
+        <w:rPr>
+          <w:rFonts w:hint="eastAsia"/>
+        </w:rPr>
+        <w:t>请求</w:t>
+      </w:r>
+      <w:r>
+        <w:t>的耗时。</w:t>
+      </w:r>
+    </w:p>
+    <w:p>
+      <w:r>
+        <w:rPr>
+          <w:rFonts w:hint="eastAsia"/>
+        </w:rPr>
+        <w:t>异步</w:t>
+      </w:r>
+      <w:r>
+        <w:t>淘汰缓存</w:t>
+      </w:r>
+    </w:p>
+    <w:p>
+      <w:r>
+        <w:rPr>
+          <w:rFonts w:hint="eastAsia"/>
+        </w:rPr>
+        <w:t>通过</w:t>
+      </w:r>
+      <w:r>
+        <w:t>读取</w:t>
+      </w:r>
+      <w:proofErr w:type="spellStart"/>
+      <w:r>
+        <w:rPr>
+          <w:rFonts w:hint="eastAsia"/>
+        </w:rPr>
+        <w:t>binlong</w:t>
+      </w:r>
+      <w:proofErr w:type="spellEnd"/>
+      <w:r>
+        <w:rPr>
+          <w:rFonts w:hint="eastAsia"/>
+        </w:rPr>
+        <w:t>的</w:t>
+      </w:r>
+      <w:r>
+        <w:t>方式，异步淘汰缓存。</w:t>
+      </w:r>
+    </w:p>
+    <w:p>
+      <w:r>
+        <w:rPr>
+          <w:noProof/>
+        </w:rPr>
+        <w:lastRenderedPageBreak/>
+        <w:drawing>
+          <wp:inline distT="0" distB="0" distL="0" distR="0">
+            <wp:extent cx="2918460" cy="2781300"/>
+            <wp:effectExtent l="0" t="0" r="0" b="0"/>
+            <wp:docPr id="5" name="图片 5" descr="https://img-blog.csdn.net/20161216154634663?watermark/2/text/aHR0cDovL2Jsb2cuY3Nkbi5uZXQvbGl1YmVubG9uZzAwNw==/font/5a6L5L2T/fontsize/400/fill/I0JBQkFCMA==/dissolve/70/gravity/SouthEast"/>
+            <wp:cNvGraphicFramePr>
+              <a:graphicFrameLocks xmlns:a="http://schemas.openxmlformats.org/drawingml/2006/main" noChangeAspect="1"/>
+            </wp:cNvGraphicFramePr>
+            <a:graphic xmlns:a="http://schemas.openxmlformats.org/drawingml/2006/main">
+              <a:graphicData uri="http://schemas.openxmlformats.org/drawingml/2006/picture">
+                <pic:pic xmlns:pic="http://schemas.openxmlformats.org/drawingml/2006/picture">
+                  <pic:nvPicPr>
+                    <pic:cNvPr id="0" name="Picture 1" descr="https://img-blog.csdn.net/20161216154634663?watermark/2/text/aHR0cDovL2Jsb2cuY3Nkbi5uZXQvbGl1YmVubG9uZzAwNw==/font/5a6L5L2T/fontsize/400/fill/I0JBQkFCMA==/dissolve/70/gravity/SouthEast"/>
+                    <pic:cNvPicPr>
+                      <a:picLocks noChangeAspect="1" noChangeArrowheads="1"/>
+                    </pic:cNvPicPr>
+                  </pic:nvPicPr>
+                  <pic:blipFill>
+                    <a:blip r:embed="rId4">
+                      <a:extLst>
+                        <a:ext uri="{28A0092B-C50C-407E-A947-70E740481C1C}">
+                          <a14:useLocalDpi xmlns:a14="http://schemas.microsoft.com/office/drawing/2010/main" val="0"/>
+                        </a:ext>
+                      </a:extLst>
+                    </a:blip>
+                    <a:srcRect/>
+                    <a:stretch>
+                      <a:fillRect/>
+                    </a:stretch>
+                  </pic:blipFill>
+                  <pic:spPr bwMode="auto">
+                    <a:xfrm>
+                      <a:off x="0" y="0"/>
+                      <a:ext cx="2918460" cy="2781300"/>
+                    </a:xfrm>
+                    <a:prstGeom prst="rect">
+                      <a:avLst/>
+                    </a:prstGeom>
+                    <a:noFill/>
+                    <a:ln>
+                      <a:noFill/>
+                    </a:ln>
+                  </pic:spPr>
+                </pic:pic>
+              </a:graphicData>
+            </a:graphic>
+          </wp:inline>
+        </w:drawing>
+      </w:r>
+    </w:p>
+    <w:p>
       <w:pPr>
         <w:rPr>
           <w:rFonts w:hint="eastAsia"/>
         </w:rPr>
       </w:pPr>
+      <w:r>
+        <w:rPr>
+          <w:rFonts w:hint="eastAsia"/>
+        </w:rPr>
+        <w:t>好处</w:t>
+      </w:r>
+      <w:r>
+        <w:t>：业务代码侵入性低，将缓存与数据库不一致的时间尽可能缩</w:t>
+      </w:r>
+      <w:r>
+        <w:rPr>
+          <w:rFonts w:hint="eastAsia"/>
+        </w:rPr>
+        <w:t>小</w:t>
+      </w:r>
+      <w:r>
+        <w:t>。</w:t>
+      </w:r>
       <w:bookmarkStart w:id="0" w:name="_GoBack"/>
       <w:bookmarkEnd w:id="0"/>
     </w:p>
@@ -1832,6 +2793,16 @@
     <w:semiHidden/>
     <w:unhideWhenUsed/>
   </w:style>
+  <w:style w:type="character" w:customStyle="1" w:styleId="hljs-keyword">
+    <w:name w:val="hljs-keyword"/>
+    <w:basedOn w:val="a0"/>
+    <w:rsid w:val="00251971"/>
+  </w:style>
+  <w:style w:type="character" w:customStyle="1" w:styleId="hljs-title">
+    <w:name w:val="hljs-title"/>
+    <w:basedOn w:val="a0"/>
+    <w:rsid w:val="00251971"/>
+  </w:style>
 </w:styles>
 </file>
 

</xml_diff>